<commit_message>
Remove "5 law and jurisdiction" title from the code
</commit_message>
<xml_diff>
--- a/ipaustralia/interactives/nda_generator/template-one.docx
+++ b/ipaustralia/interactives/nda_generator/template-one.docx
@@ -2,10 +2,7 @@
 <file path=word/document.xml><?xml version="1.0" encoding="utf-8"?>
 <w:document xmlns:wpc="http://schemas.microsoft.com/office/word/2010/wordprocessingCanvas" xmlns:cx="http://schemas.microsoft.com/office/drawing/2014/chartex" xmlns:cx1="http://schemas.microsoft.com/office/drawing/2015/9/8/chartex" xmlns:cx2="http://schemas.microsoft.com/office/drawing/2015/10/21/chartex" xmlns:cx3="http://schemas.microsoft.com/office/drawing/2016/5/9/chartex" xmlns:cx4="http://schemas.microsoft.com/office/drawing/2016/5/10/chartex" xmlns:cx5="http://schemas.microsoft.com/office/drawing/2016/5/11/chartex" xmlns:cx6="http://schemas.microsoft.com/office/drawing/2016/5/12/chartex" xmlns:cx7="http://schemas.microsoft.com/office/drawing/2016/5/13/chartex" xmlns:cx8="http://schemas.microsoft.com/office/drawing/2016/5/14/chartex" xmlns:mc="http://schemas.openxmlformats.org/markup-compatibility/2006" xmlns:aink="http://schemas.microsoft.com/office/drawing/2016/ink" xmlns:am3d="http://schemas.microsoft.com/office/drawing/2017/model3d" xmlns:o="urn:schemas-microsoft-com:office:office" xmlns:r="http://schemas.openxmlformats.org/officeDocument/2006/relationships" xmlns:m="http://schemas.openxmlformats.org/officeDocument/2006/math" xmlns:v="urn:schemas-microsoft-com:vml" xmlns:wp14="http://schemas.microsoft.com/office/word/2010/wordprocessingDrawing" xmlns:wp="http://schemas.openxmlformats.org/drawingml/2006/wordprocessingDrawing" xmlns:w10="urn:schemas-microsoft-com:office:word" xmlns:w="http://schemas.openxmlformats.org/wordprocessingml/2006/main" xmlns:w14="http://schemas.microsoft.com/office/word/2010/wordml" xmlns:w15="http://schemas.microsoft.com/office/word/2012/wordml" xmlns:w16cid="http://schemas.microsoft.com/office/word/2016/wordml/cid" xmlns:w16se="http://schemas.microsoft.com/office/word/2015/wordml/symex" xmlns:wpg="http://schemas.microsoft.com/office/word/2010/wordprocessingGroup" xmlns:wpi="http://schemas.microsoft.com/office/word/2010/wordprocessingInk" xmlns:wne="http://schemas.microsoft.com/office/word/2006/wordml" xmlns:wps="http://schemas.microsoft.com/office/word/2010/wordprocessingShape" mc:Ignorable="w14 w15 w16se w16cid wp14">
   <w:body>
-    <w:p>
-      <w:bookmarkStart w:id="0" w:name="_GoBack"/>
-      <w:bookmarkEnd w:id="0"/>
-    </w:p>
+    <w:p/>
     <w:p/>
     <w:p/>
     <w:p>
@@ -21,7 +18,7 @@
         <w:tblLook w:val="01E0" w:firstRow="1" w:lastRow="1" w:firstColumn="1" w:lastColumn="1" w:noHBand="0" w:noVBand="0"/>
       </w:tblPr>
       <w:tblGrid>
-        <w:gridCol w:w="4934"/>
+        <w:gridCol w:w="4718"/>
       </w:tblGrid>
       <w:tr>
         <w:tc>
@@ -174,7 +171,7 @@
           <w:szCs w:val="28"/>
         </w:rPr>
       </w:pPr>
-      <w:bookmarkStart w:id="3" w:name="_Toc23312453"/>
+      <w:bookmarkStart w:id="2" w:name="_Toc23312453"/>
       <w:r>
         <w:rPr>
           <w:b/>
@@ -2114,23 +2111,24 @@
       <w:pPr>
         <w:pStyle w:val="MOSecHeading"/>
       </w:pPr>
-      <w:bookmarkStart w:id="6" w:name="_Toc191093855"/>
-      <w:bookmarkStart w:id="7" w:name="_Toc191108296"/>
-      <w:bookmarkStart w:id="8" w:name="_Toc191108371"/>
-      <w:bookmarkStart w:id="9" w:name="_Toc191108555"/>
-      <w:bookmarkStart w:id="10" w:name="_Toc191108868"/>
-      <w:bookmarkStart w:id="11" w:name="_Toc191108940"/>
-      <w:bookmarkStart w:id="12" w:name="_Toc191109067"/>
-      <w:bookmarkStart w:id="13" w:name="_Toc191109136"/>
-      <w:bookmarkStart w:id="14" w:name="_Toc191109257"/>
-      <w:bookmarkStart w:id="15" w:name="_Toc191109339"/>
-      <w:bookmarkStart w:id="16" w:name="_Toc191109437"/>
-      <w:bookmarkStart w:id="17" w:name="_Toc191109537"/>
+      <w:bookmarkStart w:id="5" w:name="_Toc191093855"/>
+      <w:bookmarkStart w:id="6" w:name="_Toc191108296"/>
+      <w:bookmarkStart w:id="7" w:name="_Toc191108371"/>
+      <w:bookmarkStart w:id="8" w:name="_Toc191108555"/>
+      <w:bookmarkStart w:id="9" w:name="_Toc191108868"/>
+      <w:bookmarkStart w:id="10" w:name="_Toc191108940"/>
+      <w:bookmarkStart w:id="11" w:name="_Toc191109067"/>
+      <w:bookmarkStart w:id="12" w:name="_Toc191109136"/>
+      <w:bookmarkStart w:id="13" w:name="_Toc191109257"/>
+      <w:bookmarkStart w:id="14" w:name="_Toc191109339"/>
+      <w:bookmarkStart w:id="15" w:name="_Toc191109437"/>
+      <w:bookmarkStart w:id="16" w:name="_Toc191109537"/>
       <w:r>
         <w:lastRenderedPageBreak/>
         <w:t>Parties</w:t>
       </w:r>
-      <w:bookmarkEnd w:id="3"/>
+      <w:bookmarkEnd w:id="2"/>
+      <w:bookmarkEnd w:id="5"/>
       <w:bookmarkEnd w:id="6"/>
       <w:bookmarkEnd w:id="7"/>
       <w:bookmarkEnd w:id="8"/>
@@ -2142,7 +2140,6 @@
       <w:bookmarkEnd w:id="14"/>
       <w:bookmarkEnd w:id="15"/>
       <w:bookmarkEnd w:id="16"/>
-      <w:bookmarkEnd w:id="17"/>
     </w:p>
     <w:tbl>
       <w:tblPr>
@@ -2150,7 +2147,7 @@
         <w:tblLook w:val="01E0" w:firstRow="1" w:lastRow="1" w:firstColumn="1" w:lastColumn="1" w:noHBand="0" w:noVBand="0"/>
       </w:tblPr>
       <w:tblGrid>
-        <w:gridCol w:w="9809"/>
+        <w:gridCol w:w="9593"/>
       </w:tblGrid>
       <w:tr>
         <w:tc>
@@ -2402,23 +2399,24 @@
       <w:pPr>
         <w:pStyle w:val="MOSecHeading"/>
       </w:pPr>
-      <w:bookmarkStart w:id="18" w:name="_Toc13903083"/>
-      <w:bookmarkStart w:id="19" w:name="_Toc23312454"/>
-      <w:bookmarkStart w:id="20" w:name="_Toc191093856"/>
-      <w:bookmarkStart w:id="21" w:name="_Toc191108297"/>
-      <w:bookmarkStart w:id="22" w:name="_Toc191108372"/>
-      <w:bookmarkStart w:id="23" w:name="_Toc191108556"/>
-      <w:bookmarkStart w:id="24" w:name="_Toc191108869"/>
-      <w:bookmarkStart w:id="25" w:name="_Toc191108941"/>
-      <w:bookmarkStart w:id="26" w:name="_Toc191109068"/>
-      <w:bookmarkStart w:id="27" w:name="_Toc191109137"/>
-      <w:bookmarkStart w:id="28" w:name="_Toc191109258"/>
-      <w:bookmarkStart w:id="29" w:name="_Toc191109340"/>
-      <w:bookmarkStart w:id="30" w:name="_Toc191109438"/>
-      <w:bookmarkStart w:id="31" w:name="_Toc191109538"/>
+      <w:bookmarkStart w:id="17" w:name="_Toc13903083"/>
+      <w:bookmarkStart w:id="18" w:name="_Toc23312454"/>
+      <w:bookmarkStart w:id="19" w:name="_Toc191093856"/>
+      <w:bookmarkStart w:id="20" w:name="_Toc191108297"/>
+      <w:bookmarkStart w:id="21" w:name="_Toc191108372"/>
+      <w:bookmarkStart w:id="22" w:name="_Toc191108556"/>
+      <w:bookmarkStart w:id="23" w:name="_Toc191108869"/>
+      <w:bookmarkStart w:id="24" w:name="_Toc191108941"/>
+      <w:bookmarkStart w:id="25" w:name="_Toc191109068"/>
+      <w:bookmarkStart w:id="26" w:name="_Toc191109137"/>
+      <w:bookmarkStart w:id="27" w:name="_Toc191109258"/>
+      <w:bookmarkStart w:id="28" w:name="_Toc191109340"/>
+      <w:bookmarkStart w:id="29" w:name="_Toc191109438"/>
+      <w:bookmarkStart w:id="30" w:name="_Toc191109538"/>
       <w:r>
         <w:t>Background</w:t>
       </w:r>
+      <w:bookmarkEnd w:id="17"/>
       <w:bookmarkEnd w:id="18"/>
       <w:bookmarkEnd w:id="19"/>
       <w:bookmarkEnd w:id="20"/>
@@ -2432,7 +2430,6 @@
       <w:bookmarkEnd w:id="28"/>
       <w:bookmarkEnd w:id="29"/>
       <w:bookmarkEnd w:id="30"/>
-      <w:bookmarkEnd w:id="31"/>
     </w:p>
     <w:p>
       <w:pPr>
@@ -2505,23 +2502,24 @@
       <w:pPr>
         <w:pStyle w:val="MOSecHeading"/>
       </w:pPr>
-      <w:bookmarkStart w:id="32" w:name="_Toc13903084"/>
-      <w:bookmarkStart w:id="33" w:name="_Toc23312455"/>
-      <w:bookmarkStart w:id="34" w:name="_Toc191093857"/>
-      <w:bookmarkStart w:id="35" w:name="_Toc191108298"/>
-      <w:bookmarkStart w:id="36" w:name="_Toc191108373"/>
-      <w:bookmarkStart w:id="37" w:name="_Toc191108557"/>
-      <w:bookmarkStart w:id="38" w:name="_Toc191108870"/>
-      <w:bookmarkStart w:id="39" w:name="_Toc191108942"/>
-      <w:bookmarkStart w:id="40" w:name="_Toc191109069"/>
-      <w:bookmarkStart w:id="41" w:name="_Toc191109138"/>
-      <w:bookmarkStart w:id="42" w:name="_Toc191109259"/>
-      <w:bookmarkStart w:id="43" w:name="_Toc191109341"/>
-      <w:bookmarkStart w:id="44" w:name="_Toc191109439"/>
-      <w:bookmarkStart w:id="45" w:name="_Toc191109539"/>
+      <w:bookmarkStart w:id="31" w:name="_Toc13903084"/>
+      <w:bookmarkStart w:id="32" w:name="_Toc23312455"/>
+      <w:bookmarkStart w:id="33" w:name="_Toc191093857"/>
+      <w:bookmarkStart w:id="34" w:name="_Toc191108298"/>
+      <w:bookmarkStart w:id="35" w:name="_Toc191108373"/>
+      <w:bookmarkStart w:id="36" w:name="_Toc191108557"/>
+      <w:bookmarkStart w:id="37" w:name="_Toc191108870"/>
+      <w:bookmarkStart w:id="38" w:name="_Toc191108942"/>
+      <w:bookmarkStart w:id="39" w:name="_Toc191109069"/>
+      <w:bookmarkStart w:id="40" w:name="_Toc191109138"/>
+      <w:bookmarkStart w:id="41" w:name="_Toc191109259"/>
+      <w:bookmarkStart w:id="42" w:name="_Toc191109341"/>
+      <w:bookmarkStart w:id="43" w:name="_Toc191109439"/>
+      <w:bookmarkStart w:id="44" w:name="_Toc191109539"/>
       <w:r>
         <w:t>Terms and Conditions</w:t>
       </w:r>
+      <w:bookmarkEnd w:id="31"/>
       <w:bookmarkEnd w:id="32"/>
       <w:bookmarkEnd w:id="33"/>
       <w:bookmarkEnd w:id="34"/>
@@ -2535,31 +2533,31 @@
       <w:bookmarkEnd w:id="42"/>
       <w:bookmarkEnd w:id="43"/>
       <w:bookmarkEnd w:id="44"/>
-      <w:bookmarkEnd w:id="45"/>
     </w:p>
     <w:p>
       <w:pPr>
         <w:pStyle w:val="MOTermsL1"/>
         <w:outlineLvl w:val="9"/>
       </w:pPr>
-      <w:bookmarkStart w:id="46" w:name="_Toc191093858"/>
-      <w:bookmarkStart w:id="47" w:name="_Toc191108299"/>
-      <w:bookmarkStart w:id="48" w:name="_Toc191108374"/>
-      <w:bookmarkStart w:id="49" w:name="_Toc191108558"/>
-      <w:bookmarkStart w:id="50" w:name="_Toc191108871"/>
-      <w:bookmarkStart w:id="51" w:name="_Toc191108943"/>
-      <w:bookmarkStart w:id="52" w:name="_Toc191109070"/>
-      <w:bookmarkStart w:id="53" w:name="_Toc191109139"/>
-      <w:bookmarkStart w:id="54" w:name="_Toc191109260"/>
-      <w:bookmarkStart w:id="55" w:name="_Toc191109342"/>
-      <w:bookmarkStart w:id="56" w:name="_Toc191109440"/>
-      <w:bookmarkStart w:id="57" w:name="_Toc191109540"/>
-      <w:bookmarkStart w:id="58" w:name="_Toc194397505"/>
-      <w:bookmarkStart w:id="59" w:name="_Toc478489683"/>
-      <w:bookmarkStart w:id="60" w:name="_Toc66248005"/>
+      <w:bookmarkStart w:id="45" w:name="_Toc191093858"/>
+      <w:bookmarkStart w:id="46" w:name="_Toc191108299"/>
+      <w:bookmarkStart w:id="47" w:name="_Toc191108374"/>
+      <w:bookmarkStart w:id="48" w:name="_Toc191108558"/>
+      <w:bookmarkStart w:id="49" w:name="_Toc191108871"/>
+      <w:bookmarkStart w:id="50" w:name="_Toc191108943"/>
+      <w:bookmarkStart w:id="51" w:name="_Toc191109070"/>
+      <w:bookmarkStart w:id="52" w:name="_Toc191109139"/>
+      <w:bookmarkStart w:id="53" w:name="_Toc191109260"/>
+      <w:bookmarkStart w:id="54" w:name="_Toc191109342"/>
+      <w:bookmarkStart w:id="55" w:name="_Toc191109440"/>
+      <w:bookmarkStart w:id="56" w:name="_Toc191109540"/>
+      <w:bookmarkStart w:id="57" w:name="_Toc194397505"/>
+      <w:bookmarkStart w:id="58" w:name="_Toc478489683"/>
+      <w:bookmarkStart w:id="59" w:name="_Toc66248005"/>
       <w:r>
         <w:t>Definitions and interpretation</w:t>
       </w:r>
+      <w:bookmarkEnd w:id="45"/>
       <w:bookmarkEnd w:id="46"/>
       <w:bookmarkEnd w:id="47"/>
       <w:bookmarkEnd w:id="48"/>
@@ -2573,7 +2571,6 @@
       <w:bookmarkEnd w:id="56"/>
       <w:bookmarkEnd w:id="57"/>
       <w:bookmarkEnd w:id="58"/>
-      <w:bookmarkEnd w:id="59"/>
     </w:p>
     <w:p/>
     <w:p>
@@ -2581,11 +2578,11 @@
         <w:pStyle w:val="MOTermsL2"/>
         <w:outlineLvl w:val="9"/>
       </w:pPr>
-      <w:bookmarkStart w:id="61" w:name="_Toc478489684"/>
+      <w:bookmarkStart w:id="60" w:name="_Toc478489684"/>
       <w:r>
         <w:t>Definitions</w:t>
       </w:r>
-      <w:bookmarkEnd w:id="61"/>
+      <w:bookmarkEnd w:id="60"/>
     </w:p>
     <w:p>
       <w:pPr>
@@ -2985,7 +2982,15 @@
         <w:t>Permitted Purpose</w:t>
       </w:r>
       <w:r>
-        <w:t xml:space="preserve"> means {permittedPurpose}</w:t>
+        <w:t xml:space="preserve"> means {</w:t>
+      </w:r>
+      <w:proofErr w:type="spellStart"/>
+      <w:r>
+        <w:t>permittedPurpose</w:t>
+      </w:r>
+      <w:proofErr w:type="spellEnd"/>
+      <w:r>
+        <w:t>}</w:t>
       </w:r>
       <w:r>
         <w:t>.</w:t>
@@ -3040,23 +3045,24 @@
         <w:pStyle w:val="MOTermsL2"/>
         <w:outlineLvl w:val="9"/>
       </w:pPr>
-      <w:bookmarkStart w:id="62" w:name="_Toc191093860"/>
-      <w:bookmarkStart w:id="63" w:name="_Toc191108301"/>
-      <w:bookmarkStart w:id="64" w:name="_Toc191108376"/>
-      <w:bookmarkStart w:id="65" w:name="_Toc191108560"/>
-      <w:bookmarkStart w:id="66" w:name="_Toc191108873"/>
-      <w:bookmarkStart w:id="67" w:name="_Toc191108945"/>
-      <w:bookmarkStart w:id="68" w:name="_Toc191109072"/>
-      <w:bookmarkStart w:id="69" w:name="_Toc191109141"/>
-      <w:bookmarkStart w:id="70" w:name="_Toc191109262"/>
-      <w:bookmarkStart w:id="71" w:name="_Toc191109344"/>
-      <w:bookmarkStart w:id="72" w:name="_Toc191109442"/>
-      <w:bookmarkStart w:id="73" w:name="_Toc191109542"/>
-      <w:bookmarkStart w:id="74" w:name="_Toc194397507"/>
-      <w:bookmarkStart w:id="75" w:name="_Toc478489685"/>
+      <w:bookmarkStart w:id="61" w:name="_Toc191093860"/>
+      <w:bookmarkStart w:id="62" w:name="_Toc191108301"/>
+      <w:bookmarkStart w:id="63" w:name="_Toc191108376"/>
+      <w:bookmarkStart w:id="64" w:name="_Toc191108560"/>
+      <w:bookmarkStart w:id="65" w:name="_Toc191108873"/>
+      <w:bookmarkStart w:id="66" w:name="_Toc191108945"/>
+      <w:bookmarkStart w:id="67" w:name="_Toc191109072"/>
+      <w:bookmarkStart w:id="68" w:name="_Toc191109141"/>
+      <w:bookmarkStart w:id="69" w:name="_Toc191109262"/>
+      <w:bookmarkStart w:id="70" w:name="_Toc191109344"/>
+      <w:bookmarkStart w:id="71" w:name="_Toc191109442"/>
+      <w:bookmarkStart w:id="72" w:name="_Toc191109542"/>
+      <w:bookmarkStart w:id="73" w:name="_Toc194397507"/>
+      <w:bookmarkStart w:id="74" w:name="_Toc478489685"/>
       <w:r>
         <w:t>Interpretation</w:t>
       </w:r>
+      <w:bookmarkEnd w:id="61"/>
       <w:bookmarkEnd w:id="62"/>
       <w:bookmarkEnd w:id="63"/>
       <w:bookmarkEnd w:id="64"/>
@@ -3070,7 +3076,6 @@
       <w:bookmarkEnd w:id="72"/>
       <w:bookmarkEnd w:id="73"/>
       <w:bookmarkEnd w:id="74"/>
-      <w:bookmarkEnd w:id="75"/>
     </w:p>
     <w:p>
       <w:pPr>
@@ -3192,25 +3197,26 @@
         <w:pStyle w:val="MOTermsL1"/>
         <w:outlineLvl w:val="9"/>
       </w:pPr>
-      <w:bookmarkStart w:id="76" w:name="_Toc23312456"/>
-      <w:bookmarkStart w:id="77" w:name="_Toc191093861"/>
-      <w:bookmarkStart w:id="78" w:name="_Toc191108302"/>
-      <w:bookmarkStart w:id="79" w:name="_Toc191108377"/>
-      <w:bookmarkStart w:id="80" w:name="_Toc191108561"/>
-      <w:bookmarkStart w:id="81" w:name="_Toc191108874"/>
-      <w:bookmarkStart w:id="82" w:name="_Toc191108946"/>
-      <w:bookmarkStart w:id="83" w:name="_Toc191109073"/>
-      <w:bookmarkStart w:id="84" w:name="_Toc191109142"/>
-      <w:bookmarkStart w:id="85" w:name="_Toc191109263"/>
-      <w:bookmarkStart w:id="86" w:name="_Toc191109345"/>
-      <w:bookmarkStart w:id="87" w:name="_Toc191109443"/>
-      <w:bookmarkStart w:id="88" w:name="_Toc191109543"/>
-      <w:bookmarkStart w:id="89" w:name="_Toc194397508"/>
-      <w:bookmarkStart w:id="90" w:name="_Toc478489686"/>
-      <w:bookmarkEnd w:id="60"/>
+      <w:bookmarkStart w:id="75" w:name="_Toc23312456"/>
+      <w:bookmarkStart w:id="76" w:name="_Toc191093861"/>
+      <w:bookmarkStart w:id="77" w:name="_Toc191108302"/>
+      <w:bookmarkStart w:id="78" w:name="_Toc191108377"/>
+      <w:bookmarkStart w:id="79" w:name="_Toc191108561"/>
+      <w:bookmarkStart w:id="80" w:name="_Toc191108874"/>
+      <w:bookmarkStart w:id="81" w:name="_Toc191108946"/>
+      <w:bookmarkStart w:id="82" w:name="_Toc191109073"/>
+      <w:bookmarkStart w:id="83" w:name="_Toc191109142"/>
+      <w:bookmarkStart w:id="84" w:name="_Toc191109263"/>
+      <w:bookmarkStart w:id="85" w:name="_Toc191109345"/>
+      <w:bookmarkStart w:id="86" w:name="_Toc191109443"/>
+      <w:bookmarkStart w:id="87" w:name="_Toc191109543"/>
+      <w:bookmarkStart w:id="88" w:name="_Toc194397508"/>
+      <w:bookmarkStart w:id="89" w:name="_Toc478489686"/>
+      <w:bookmarkEnd w:id="59"/>
       <w:r>
         <w:t>Confidentiality Obligations</w:t>
       </w:r>
+      <w:bookmarkEnd w:id="75"/>
       <w:bookmarkEnd w:id="76"/>
       <w:bookmarkEnd w:id="77"/>
       <w:bookmarkEnd w:id="78"/>
@@ -3225,30 +3231,30 @@
       <w:bookmarkEnd w:id="87"/>
       <w:bookmarkEnd w:id="88"/>
       <w:bookmarkEnd w:id="89"/>
-      <w:bookmarkEnd w:id="90"/>
     </w:p>
     <w:p>
       <w:pPr>
         <w:pStyle w:val="MOTermsL2"/>
         <w:outlineLvl w:val="9"/>
       </w:pPr>
-      <w:bookmarkStart w:id="91" w:name="_Toc191093862"/>
-      <w:bookmarkStart w:id="92" w:name="_Toc191108303"/>
-      <w:bookmarkStart w:id="93" w:name="_Toc191108378"/>
-      <w:bookmarkStart w:id="94" w:name="_Toc191108562"/>
-      <w:bookmarkStart w:id="95" w:name="_Toc191108875"/>
-      <w:bookmarkStart w:id="96" w:name="_Toc191108947"/>
-      <w:bookmarkStart w:id="97" w:name="_Toc191109074"/>
-      <w:bookmarkStart w:id="98" w:name="_Toc191109143"/>
-      <w:bookmarkStart w:id="99" w:name="_Toc191109264"/>
-      <w:bookmarkStart w:id="100" w:name="_Toc191109346"/>
-      <w:bookmarkStart w:id="101" w:name="_Toc191109444"/>
-      <w:bookmarkStart w:id="102" w:name="_Toc191109544"/>
-      <w:bookmarkStart w:id="103" w:name="_Toc194397509"/>
-      <w:bookmarkStart w:id="104" w:name="_Toc478489687"/>
+      <w:bookmarkStart w:id="90" w:name="_Toc191093862"/>
+      <w:bookmarkStart w:id="91" w:name="_Toc191108303"/>
+      <w:bookmarkStart w:id="92" w:name="_Toc191108378"/>
+      <w:bookmarkStart w:id="93" w:name="_Toc191108562"/>
+      <w:bookmarkStart w:id="94" w:name="_Toc191108875"/>
+      <w:bookmarkStart w:id="95" w:name="_Toc191108947"/>
+      <w:bookmarkStart w:id="96" w:name="_Toc191109074"/>
+      <w:bookmarkStart w:id="97" w:name="_Toc191109143"/>
+      <w:bookmarkStart w:id="98" w:name="_Toc191109264"/>
+      <w:bookmarkStart w:id="99" w:name="_Toc191109346"/>
+      <w:bookmarkStart w:id="100" w:name="_Toc191109444"/>
+      <w:bookmarkStart w:id="101" w:name="_Toc191109544"/>
+      <w:bookmarkStart w:id="102" w:name="_Toc194397509"/>
+      <w:bookmarkStart w:id="103" w:name="_Toc478489687"/>
       <w:r>
         <w:t>Confidentiality</w:t>
       </w:r>
+      <w:bookmarkEnd w:id="90"/>
       <w:bookmarkEnd w:id="91"/>
       <w:bookmarkEnd w:id="92"/>
       <w:bookmarkEnd w:id="93"/>
@@ -3262,7 +3268,6 @@
       <w:bookmarkEnd w:id="101"/>
       <w:bookmarkEnd w:id="102"/>
       <w:bookmarkEnd w:id="103"/>
-      <w:bookmarkEnd w:id="104"/>
     </w:p>
     <w:p>
       <w:pPr>
@@ -3276,11 +3281,11 @@
       <w:r>
         <w:t xml:space="preserve">The </w:t>
       </w:r>
-      <w:bookmarkStart w:id="105" w:name="OLE_LINK1"/>
+      <w:bookmarkStart w:id="104" w:name="OLE_LINK1"/>
       <w:r>
         <w:t>Recipient</w:t>
       </w:r>
-      <w:bookmarkEnd w:id="105"/>
+      <w:bookmarkEnd w:id="104"/>
       <w:r>
         <w:t>:</w:t>
       </w:r>
@@ -3356,20 +3361,20 @@
         <w:pStyle w:val="MOTermsL2"/>
         <w:outlineLvl w:val="9"/>
       </w:pPr>
-      <w:bookmarkStart w:id="106" w:name="_Toc191093863"/>
-      <w:bookmarkStart w:id="107" w:name="_Toc191108304"/>
-      <w:bookmarkStart w:id="108" w:name="_Toc191108379"/>
-      <w:bookmarkStart w:id="109" w:name="_Toc191108563"/>
-      <w:bookmarkStart w:id="110" w:name="_Toc191108876"/>
-      <w:bookmarkStart w:id="111" w:name="_Toc191108948"/>
-      <w:bookmarkStart w:id="112" w:name="_Toc191109075"/>
-      <w:bookmarkStart w:id="113" w:name="_Toc191109144"/>
-      <w:bookmarkStart w:id="114" w:name="_Toc191109265"/>
-      <w:bookmarkStart w:id="115" w:name="_Toc191109347"/>
-      <w:bookmarkStart w:id="116" w:name="_Toc191109445"/>
-      <w:bookmarkStart w:id="117" w:name="_Toc191109545"/>
-      <w:bookmarkStart w:id="118" w:name="_Toc194397510"/>
-      <w:bookmarkStart w:id="119" w:name="_Toc478489688"/>
+      <w:bookmarkStart w:id="105" w:name="_Toc191093863"/>
+      <w:bookmarkStart w:id="106" w:name="_Toc191108304"/>
+      <w:bookmarkStart w:id="107" w:name="_Toc191108379"/>
+      <w:bookmarkStart w:id="108" w:name="_Toc191108563"/>
+      <w:bookmarkStart w:id="109" w:name="_Toc191108876"/>
+      <w:bookmarkStart w:id="110" w:name="_Toc191108948"/>
+      <w:bookmarkStart w:id="111" w:name="_Toc191109075"/>
+      <w:bookmarkStart w:id="112" w:name="_Toc191109144"/>
+      <w:bookmarkStart w:id="113" w:name="_Toc191109265"/>
+      <w:bookmarkStart w:id="114" w:name="_Toc191109347"/>
+      <w:bookmarkStart w:id="115" w:name="_Toc191109445"/>
+      <w:bookmarkStart w:id="116" w:name="_Toc191109545"/>
+      <w:bookmarkStart w:id="117" w:name="_Toc194397510"/>
+      <w:bookmarkStart w:id="118" w:name="_Toc478489688"/>
       <w:r>
         <w:t xml:space="preserve">Use of </w:t>
       </w:r>
@@ -3384,6 +3389,7 @@
       <w:r>
         <w:t xml:space="preserve"> Information</w:t>
       </w:r>
+      <w:bookmarkEnd w:id="105"/>
       <w:bookmarkEnd w:id="106"/>
       <w:bookmarkEnd w:id="107"/>
       <w:bookmarkEnd w:id="108"/>
@@ -3397,7 +3403,6 @@
       <w:bookmarkEnd w:id="116"/>
       <w:bookmarkEnd w:id="117"/>
       <w:bookmarkEnd w:id="118"/>
-      <w:bookmarkEnd w:id="119"/>
     </w:p>
     <w:p>
       <w:pPr>
@@ -3506,20 +3511,20 @@
         <w:pStyle w:val="MOTermsL2"/>
         <w:outlineLvl w:val="9"/>
       </w:pPr>
-      <w:bookmarkStart w:id="120" w:name="_Toc191093864"/>
-      <w:bookmarkStart w:id="121" w:name="_Toc191108305"/>
-      <w:bookmarkStart w:id="122" w:name="_Toc191108380"/>
-      <w:bookmarkStart w:id="123" w:name="_Toc191108564"/>
-      <w:bookmarkStart w:id="124" w:name="_Toc191108877"/>
-      <w:bookmarkStart w:id="125" w:name="_Toc191108949"/>
-      <w:bookmarkStart w:id="126" w:name="_Toc191109076"/>
-      <w:bookmarkStart w:id="127" w:name="_Toc191109145"/>
-      <w:bookmarkStart w:id="128" w:name="_Toc191109266"/>
-      <w:bookmarkStart w:id="129" w:name="_Toc191109348"/>
-      <w:bookmarkStart w:id="130" w:name="_Toc191109446"/>
-      <w:bookmarkStart w:id="131" w:name="_Toc191109546"/>
-      <w:bookmarkStart w:id="132" w:name="_Toc194397511"/>
-      <w:bookmarkStart w:id="133" w:name="_Toc478489689"/>
+      <w:bookmarkStart w:id="119" w:name="_Toc191093864"/>
+      <w:bookmarkStart w:id="120" w:name="_Toc191108305"/>
+      <w:bookmarkStart w:id="121" w:name="_Toc191108380"/>
+      <w:bookmarkStart w:id="122" w:name="_Toc191108564"/>
+      <w:bookmarkStart w:id="123" w:name="_Toc191108877"/>
+      <w:bookmarkStart w:id="124" w:name="_Toc191108949"/>
+      <w:bookmarkStart w:id="125" w:name="_Toc191109076"/>
+      <w:bookmarkStart w:id="126" w:name="_Toc191109145"/>
+      <w:bookmarkStart w:id="127" w:name="_Toc191109266"/>
+      <w:bookmarkStart w:id="128" w:name="_Toc191109348"/>
+      <w:bookmarkStart w:id="129" w:name="_Toc191109446"/>
+      <w:bookmarkStart w:id="130" w:name="_Toc191109546"/>
+      <w:bookmarkStart w:id="131" w:name="_Toc194397511"/>
+      <w:bookmarkStart w:id="132" w:name="_Toc478489689"/>
       <w:r>
         <w:t xml:space="preserve">Protection of </w:t>
       </w:r>
@@ -3534,6 +3539,7 @@
       <w:r>
         <w:t xml:space="preserve"> Information</w:t>
       </w:r>
+      <w:bookmarkEnd w:id="119"/>
       <w:bookmarkEnd w:id="120"/>
       <w:bookmarkEnd w:id="121"/>
       <w:bookmarkEnd w:id="122"/>
@@ -3547,7 +3553,6 @@
       <w:bookmarkEnd w:id="130"/>
       <w:bookmarkEnd w:id="131"/>
       <w:bookmarkEnd w:id="132"/>
-      <w:bookmarkEnd w:id="133"/>
     </w:p>
     <w:p>
       <w:pPr>
@@ -3642,24 +3647,25 @@
         <w:pStyle w:val="MOTermsL2"/>
         <w:outlineLvl w:val="9"/>
       </w:pPr>
-      <w:bookmarkStart w:id="134" w:name="_Toc191093865"/>
-      <w:bookmarkStart w:id="135" w:name="_Toc191108306"/>
-      <w:bookmarkStart w:id="136" w:name="_Toc191108381"/>
-      <w:bookmarkStart w:id="137" w:name="_Toc191108565"/>
-      <w:bookmarkStart w:id="138" w:name="_Toc191108878"/>
-      <w:bookmarkStart w:id="139" w:name="_Toc191108950"/>
-      <w:bookmarkStart w:id="140" w:name="_Toc191109077"/>
-      <w:bookmarkStart w:id="141" w:name="_Toc191109146"/>
-      <w:bookmarkStart w:id="142" w:name="_Toc191109267"/>
-      <w:bookmarkStart w:id="143" w:name="_Toc191109349"/>
-      <w:bookmarkStart w:id="144" w:name="_Toc191109447"/>
-      <w:bookmarkStart w:id="145" w:name="_Toc191109547"/>
-      <w:bookmarkStart w:id="146" w:name="_Toc194397512"/>
-      <w:bookmarkStart w:id="147" w:name="_Toc478489690"/>
+      <w:bookmarkStart w:id="133" w:name="_Toc191093865"/>
+      <w:bookmarkStart w:id="134" w:name="_Toc191108306"/>
+      <w:bookmarkStart w:id="135" w:name="_Toc191108381"/>
+      <w:bookmarkStart w:id="136" w:name="_Toc191108565"/>
+      <w:bookmarkStart w:id="137" w:name="_Toc191108878"/>
+      <w:bookmarkStart w:id="138" w:name="_Toc191108950"/>
+      <w:bookmarkStart w:id="139" w:name="_Toc191109077"/>
+      <w:bookmarkStart w:id="140" w:name="_Toc191109146"/>
+      <w:bookmarkStart w:id="141" w:name="_Toc191109267"/>
+      <w:bookmarkStart w:id="142" w:name="_Toc191109349"/>
+      <w:bookmarkStart w:id="143" w:name="_Toc191109447"/>
+      <w:bookmarkStart w:id="144" w:name="_Toc191109547"/>
+      <w:bookmarkStart w:id="145" w:name="_Toc194397512"/>
+      <w:bookmarkStart w:id="146" w:name="_Toc478489690"/>
       <w:r>
         <w:lastRenderedPageBreak/>
         <w:t>Authorised Recipients</w:t>
       </w:r>
+      <w:bookmarkEnd w:id="133"/>
       <w:bookmarkEnd w:id="134"/>
       <w:bookmarkEnd w:id="135"/>
       <w:bookmarkEnd w:id="136"/>
@@ -3673,7 +3679,6 @@
       <w:bookmarkEnd w:id="144"/>
       <w:bookmarkEnd w:id="145"/>
       <w:bookmarkEnd w:id="146"/>
-      <w:bookmarkEnd w:id="147"/>
     </w:p>
     <w:p>
       <w:pPr>
@@ -3753,21 +3758,21 @@
         <w:pStyle w:val="MOTermsL1"/>
         <w:outlineLvl w:val="9"/>
       </w:pPr>
-      <w:bookmarkStart w:id="148" w:name="_Toc23312457"/>
-      <w:bookmarkStart w:id="149" w:name="_Toc191093869"/>
-      <w:bookmarkStart w:id="150" w:name="_Toc191108310"/>
-      <w:bookmarkStart w:id="151" w:name="_Toc191108385"/>
-      <w:bookmarkStart w:id="152" w:name="_Toc191108569"/>
-      <w:bookmarkStart w:id="153" w:name="_Toc191108882"/>
-      <w:bookmarkStart w:id="154" w:name="_Toc191108954"/>
-      <w:bookmarkStart w:id="155" w:name="_Toc191109081"/>
-      <w:bookmarkStart w:id="156" w:name="_Toc191109150"/>
-      <w:bookmarkStart w:id="157" w:name="_Toc191109271"/>
-      <w:bookmarkStart w:id="158" w:name="_Toc191109353"/>
-      <w:bookmarkStart w:id="159" w:name="_Toc191109451"/>
-      <w:bookmarkStart w:id="160" w:name="_Toc191109551"/>
-      <w:bookmarkStart w:id="161" w:name="_Toc194397516"/>
-      <w:bookmarkStart w:id="162" w:name="_Toc478489691"/>
+      <w:bookmarkStart w:id="147" w:name="_Toc23312457"/>
+      <w:bookmarkStart w:id="148" w:name="_Toc191093869"/>
+      <w:bookmarkStart w:id="149" w:name="_Toc191108310"/>
+      <w:bookmarkStart w:id="150" w:name="_Toc191108385"/>
+      <w:bookmarkStart w:id="151" w:name="_Toc191108569"/>
+      <w:bookmarkStart w:id="152" w:name="_Toc191108882"/>
+      <w:bookmarkStart w:id="153" w:name="_Toc191108954"/>
+      <w:bookmarkStart w:id="154" w:name="_Toc191109081"/>
+      <w:bookmarkStart w:id="155" w:name="_Toc191109150"/>
+      <w:bookmarkStart w:id="156" w:name="_Toc191109271"/>
+      <w:bookmarkStart w:id="157" w:name="_Toc191109353"/>
+      <w:bookmarkStart w:id="158" w:name="_Toc191109451"/>
+      <w:bookmarkStart w:id="159" w:name="_Toc191109551"/>
+      <w:bookmarkStart w:id="160" w:name="_Toc194397516"/>
+      <w:bookmarkStart w:id="161" w:name="_Toc478489691"/>
       <w:r>
         <w:t xml:space="preserve">Return of </w:t>
       </w:r>
@@ -3782,6 +3787,7 @@
       <w:r>
         <w:t xml:space="preserve"> Information</w:t>
       </w:r>
+      <w:bookmarkEnd w:id="147"/>
       <w:bookmarkEnd w:id="148"/>
       <w:bookmarkEnd w:id="149"/>
       <w:bookmarkEnd w:id="150"/>
@@ -3796,7 +3802,6 @@
       <w:bookmarkEnd w:id="159"/>
       <w:bookmarkEnd w:id="160"/>
       <w:bookmarkEnd w:id="161"/>
-      <w:bookmarkEnd w:id="162"/>
     </w:p>
     <w:p>
       <w:pPr>
@@ -3853,23 +3858,24 @@
         <w:pStyle w:val="MOTermsL1"/>
         <w:outlineLvl w:val="9"/>
       </w:pPr>
-      <w:bookmarkStart w:id="163" w:name="_Toc191093870"/>
-      <w:bookmarkStart w:id="164" w:name="_Toc191108311"/>
-      <w:bookmarkStart w:id="165" w:name="_Toc191108386"/>
-      <w:bookmarkStart w:id="166" w:name="_Toc191108570"/>
-      <w:bookmarkStart w:id="167" w:name="_Toc191108883"/>
-      <w:bookmarkStart w:id="168" w:name="_Toc191108955"/>
-      <w:bookmarkStart w:id="169" w:name="_Toc191109082"/>
-      <w:bookmarkStart w:id="170" w:name="_Toc191109151"/>
-      <w:bookmarkStart w:id="171" w:name="_Toc191109272"/>
-      <w:bookmarkStart w:id="172" w:name="_Toc191109354"/>
-      <w:bookmarkStart w:id="173" w:name="_Toc191109452"/>
-      <w:bookmarkStart w:id="174" w:name="_Toc191109552"/>
-      <w:bookmarkStart w:id="175" w:name="_Toc194397517"/>
-      <w:bookmarkStart w:id="176" w:name="_Toc478489692"/>
+      <w:bookmarkStart w:id="162" w:name="_Toc191093870"/>
+      <w:bookmarkStart w:id="163" w:name="_Toc191108311"/>
+      <w:bookmarkStart w:id="164" w:name="_Toc191108386"/>
+      <w:bookmarkStart w:id="165" w:name="_Toc191108570"/>
+      <w:bookmarkStart w:id="166" w:name="_Toc191108883"/>
+      <w:bookmarkStart w:id="167" w:name="_Toc191108955"/>
+      <w:bookmarkStart w:id="168" w:name="_Toc191109082"/>
+      <w:bookmarkStart w:id="169" w:name="_Toc191109151"/>
+      <w:bookmarkStart w:id="170" w:name="_Toc191109272"/>
+      <w:bookmarkStart w:id="171" w:name="_Toc191109354"/>
+      <w:bookmarkStart w:id="172" w:name="_Toc191109452"/>
+      <w:bookmarkStart w:id="173" w:name="_Toc191109552"/>
+      <w:bookmarkStart w:id="174" w:name="_Toc194397517"/>
+      <w:bookmarkStart w:id="175" w:name="_Toc478489692"/>
       <w:r>
         <w:t>Intellectual Property Rights</w:t>
       </w:r>
+      <w:bookmarkEnd w:id="162"/>
       <w:bookmarkEnd w:id="163"/>
       <w:bookmarkEnd w:id="164"/>
       <w:bookmarkEnd w:id="165"/>
@@ -3883,7 +3889,6 @@
       <w:bookmarkEnd w:id="173"/>
       <w:bookmarkEnd w:id="174"/>
       <w:bookmarkEnd w:id="175"/>
-      <w:bookmarkEnd w:id="176"/>
     </w:p>
     <w:p>
       <w:pPr>
@@ -3898,7 +3903,7 @@
           <w:bCs/>
         </w:rPr>
       </w:pPr>
-      <w:bookmarkStart w:id="177" w:name="_Ref66247918"/>
+      <w:bookmarkStart w:id="176" w:name="_Ref66247918"/>
       <w:r>
         <w:t xml:space="preserve">The Recipient acknowledges that there is no transfer or licence to it or any third party of any Intellectual Property Rights in and to, or arising from, any </w:t>
       </w:r>
@@ -3919,25 +3924,26 @@
         <w:pStyle w:val="MOTermsL1"/>
         <w:outlineLvl w:val="9"/>
       </w:pPr>
-      <w:bookmarkStart w:id="178" w:name="_Toc23312458"/>
-      <w:bookmarkStart w:id="179" w:name="_Toc191093871"/>
-      <w:bookmarkStart w:id="180" w:name="_Toc191108312"/>
-      <w:bookmarkStart w:id="181" w:name="_Toc191108387"/>
-      <w:bookmarkStart w:id="182" w:name="_Toc191108571"/>
-      <w:bookmarkStart w:id="183" w:name="_Toc191108884"/>
-      <w:bookmarkStart w:id="184" w:name="_Toc191108956"/>
-      <w:bookmarkStart w:id="185" w:name="_Toc191109083"/>
-      <w:bookmarkStart w:id="186" w:name="_Toc191109152"/>
-      <w:bookmarkStart w:id="187" w:name="_Toc191109273"/>
-      <w:bookmarkStart w:id="188" w:name="_Toc191109355"/>
-      <w:bookmarkStart w:id="189" w:name="_Toc191109453"/>
-      <w:bookmarkStart w:id="190" w:name="_Toc191109553"/>
-      <w:bookmarkStart w:id="191" w:name="_Toc194397518"/>
-      <w:bookmarkStart w:id="192" w:name="_Toc478489693"/>
+      <w:bookmarkStart w:id="177" w:name="_Toc23312458"/>
+      <w:bookmarkStart w:id="178" w:name="_Toc191093871"/>
+      <w:bookmarkStart w:id="179" w:name="_Toc191108312"/>
+      <w:bookmarkStart w:id="180" w:name="_Toc191108387"/>
+      <w:bookmarkStart w:id="181" w:name="_Toc191108571"/>
+      <w:bookmarkStart w:id="182" w:name="_Toc191108884"/>
+      <w:bookmarkStart w:id="183" w:name="_Toc191108956"/>
+      <w:bookmarkStart w:id="184" w:name="_Toc191109083"/>
+      <w:bookmarkStart w:id="185" w:name="_Toc191109152"/>
+      <w:bookmarkStart w:id="186" w:name="_Toc191109273"/>
+      <w:bookmarkStart w:id="187" w:name="_Toc191109355"/>
+      <w:bookmarkStart w:id="188" w:name="_Toc191109453"/>
+      <w:bookmarkStart w:id="189" w:name="_Toc191109553"/>
+      <w:bookmarkStart w:id="190" w:name="_Toc194397518"/>
+      <w:bookmarkStart w:id="191" w:name="_Toc478489693"/>
+      <w:bookmarkEnd w:id="176"/>
+      <w:r>
+        <w:t>Acknowledgements</w:t>
+      </w:r>
       <w:bookmarkEnd w:id="177"/>
-      <w:r>
-        <w:t>Acknowledgements</w:t>
-      </w:r>
       <w:bookmarkEnd w:id="178"/>
       <w:bookmarkEnd w:id="179"/>
       <w:bookmarkEnd w:id="180"/>
@@ -3952,7 +3958,6 @@
       <w:bookmarkEnd w:id="189"/>
       <w:bookmarkEnd w:id="190"/>
       <w:bookmarkEnd w:id="191"/>
-      <w:bookmarkEnd w:id="192"/>
     </w:p>
     <w:p>
       <w:pPr>
@@ -3972,7 +3977,13 @@
         <w:pStyle w:val="MOTermsL5"/>
       </w:pPr>
       <w:r>
-        <w:t xml:space="preserve">a breach of any of the Recipients’ obligations under this Agreement may result inthe Discloser suffering loss and damage including, without limitation, </w:t>
+        <w:t>a breach of any of the Recipients’ obligations under this Agreement may result in</w:t>
+      </w:r>
+      <w:r>
+        <w:t xml:space="preserve"> </w:t>
+      </w:r>
+      <w:r>
+        <w:t xml:space="preserve">the Discloser suffering loss and damage including, without limitation, </w:t>
       </w:r>
       <w:r>
         <w:t>C</w:t>
@@ -4000,7 +4011,12 @@
         <w:pStyle w:val="MOTermsL6"/>
       </w:pPr>
       <w:r>
-        <w:t>damages alone may be an inadequate remedy for the Discloser; and</w:t>
+        <w:t>damages alone may be</w:t>
+      </w:r>
+      <w:bookmarkStart w:id="192" w:name="_GoBack"/>
+      <w:bookmarkEnd w:id="192"/>
+      <w:r>
+        <w:t xml:space="preserve"> an inadequate remedy for the Discloser; and</w:t>
       </w:r>
     </w:p>
     <w:p>
@@ -4057,7 +4073,15 @@
         <w:t>The obligations imposed</w:t>
       </w:r>
       <w:r>
-        <w:t xml:space="preserve"> by this Agreement continue {durationOfObligations}</w:t>
+        <w:t xml:space="preserve"> by this Agreement continue {</w:t>
+      </w:r>
+      <w:proofErr w:type="spellStart"/>
+      <w:r>
+        <w:t>durationOfObligations</w:t>
+      </w:r>
+      <w:proofErr w:type="spellEnd"/>
+      <w:r>
+        <w:t>}</w:t>
       </w:r>
       <w:r>
         <w:t>.</w:t>
@@ -7641,8 +7665,8 @@
     <w:pPr>
       <w:pStyle w:val="Footer"/>
     </w:pPr>
-    <w:bookmarkStart w:id="1" w:name="PRIMARYFOOTERSPECBEGIN1"/>
-    <w:bookmarkEnd w:id="1"/>
+    <w:bookmarkStart w:id="0" w:name="PRIMARYFOOTERSPECBEGIN1"/>
+    <w:bookmarkEnd w:id="0"/>
     <w:r>
       <w:rPr>
         <w:rFonts w:cs="Arial"/>
@@ -7650,8 +7674,8 @@
       </w:rPr>
       <w:t xml:space="preserve">7022299_081.doc </w:t>
     </w:r>
-    <w:bookmarkStart w:id="2" w:name="PRIMARYFOOTERSPECEND1"/>
-    <w:bookmarkEnd w:id="2"/>
+    <w:bookmarkStart w:id="1" w:name="PRIMARYFOOTERSPECEND1"/>
+    <w:bookmarkEnd w:id="1"/>
   </w:p>
 </w:ftr>
 </file>
@@ -7675,8 +7699,8 @@
       <w:tblLook w:val="01E0" w:firstRow="1" w:lastRow="1" w:firstColumn="1" w:lastColumn="1" w:noHBand="0" w:noVBand="0"/>
     </w:tblPr>
     <w:tblGrid>
-      <w:gridCol w:w="4904"/>
-      <w:gridCol w:w="4905"/>
+      <w:gridCol w:w="4796"/>
+      <w:gridCol w:w="4797"/>
     </w:tblGrid>
     <w:tr>
       <w:tc>
@@ -7781,8 +7805,8 @@
     <w:pPr>
       <w:pStyle w:val="Footer"/>
     </w:pPr>
-    <w:bookmarkStart w:id="4" w:name="PRIMARYFOOTERSPECBEGIN2"/>
-    <w:bookmarkEnd w:id="4"/>
+    <w:bookmarkStart w:id="3" w:name="PRIMARYFOOTERSPECBEGIN2"/>
+    <w:bookmarkEnd w:id="3"/>
     <w:r>
       <w:rPr>
         <w:rFonts w:cs="Arial"/>
@@ -7790,8 +7814,8 @@
       </w:rPr>
       <w:t xml:space="preserve">7022299_081.doc </w:t>
     </w:r>
-    <w:bookmarkStart w:id="5" w:name="PRIMARYFOOTERSPECEND2"/>
-    <w:bookmarkEnd w:id="5"/>
+    <w:bookmarkStart w:id="4" w:name="PRIMARYFOOTERSPECEND2"/>
+    <w:bookmarkEnd w:id="4"/>
   </w:p>
 </w:ftr>
 </file>
@@ -7815,8 +7839,8 @@
       <w:tblLook w:val="01E0" w:firstRow="1" w:lastRow="1" w:firstColumn="1" w:lastColumn="1" w:noHBand="0" w:noVBand="0"/>
     </w:tblPr>
     <w:tblGrid>
-      <w:gridCol w:w="4904"/>
-      <w:gridCol w:w="4905"/>
+      <w:gridCol w:w="4796"/>
+      <w:gridCol w:w="4797"/>
     </w:tblGrid>
     <w:tr>
       <w:tc>
@@ -7965,43 +7989,6 @@
     <w:pPr>
       <w:pStyle w:val="Header"/>
     </w:pPr>
-    <w:r>
-      <w:rPr>
-        <w:noProof/>
-        <w:lang w:val="en-US" w:eastAsia="zh-TW"/>
-      </w:rPr>
-      <w:pict>
-        <v:shapetype id="_x0000_t136" coordsize="21600,21600" o:spt="136" adj="10800" path="m@7,l@8,m@5,21600l@6,21600e">
-          <v:formulas>
-            <v:f eqn="sum #0 0 10800"/>
-            <v:f eqn="prod #0 2 1"/>
-            <v:f eqn="sum 21600 0 @1"/>
-            <v:f eqn="sum 0 0 @2"/>
-            <v:f eqn="sum 21600 0 @3"/>
-            <v:f eqn="if @0 @3 0"/>
-            <v:f eqn="if @0 21600 @1"/>
-            <v:f eqn="if @0 0 @2"/>
-            <v:f eqn="if @0 @4 21600"/>
-            <v:f eqn="mid @5 @6"/>
-            <v:f eqn="mid @8 @5"/>
-            <v:f eqn="mid @7 @8"/>
-            <v:f eqn="mid @6 @7"/>
-            <v:f eqn="sum @6 0 @5"/>
-          </v:formulas>
-          <v:path textpathok="t" o:connecttype="custom" o:connectlocs="@9,0;@10,10800;@11,21600;@12,10800" o:connectangles="270,180,90,0"/>
-          <v:textpath on="t" fitshape="t"/>
-          <v:handles>
-            <v:h position="#0,bottomRight" xrange="6629,14971"/>
-          </v:handles>
-          <o:lock v:ext="edit" text="t" shapetype="t"/>
-        </v:shapetype>
-        <v:shape id="PowerPlusWaterMarkObject357831064" o:spid="_x0000_s2049" type="#_x0000_t136" style="position:absolute;margin-left:0;margin-top:0;width:412.4pt;height:247.45pt;rotation:315;z-index:-251659264;mso-position-horizontal:center;mso-position-horizontal-relative:margin;mso-position-vertical:center;mso-position-vertical-relative:margin" o:allowincell="f" fillcolor="silver" stroked="f">
-          <v:fill opacity=".5"/>
-          <v:textpath style="font-family:&quot;Calibri&quot;;font-size:1pt" string="DRAFT"/>
-          <w10:wrap anchorx="margin" anchory="margin"/>
-        </v:shape>
-      </w:pict>
-    </w:r>
   </w:p>
 </w:hdr>
 </file>
@@ -8017,8 +8004,8 @@
       <w:tblLook w:val="01E0" w:firstRow="1" w:lastRow="1" w:firstColumn="1" w:lastColumn="1" w:noHBand="0" w:noVBand="0"/>
     </w:tblPr>
     <w:tblGrid>
-      <w:gridCol w:w="3820"/>
-      <w:gridCol w:w="5989"/>
+      <w:gridCol w:w="3725"/>
+      <w:gridCol w:w="5868"/>
     </w:tblGrid>
     <w:tr>
       <w:tc>
@@ -8051,7 +8038,7 @@
             <mc:AlternateContent>
               <mc:Choice Requires="wps">
                 <w:drawing>
-                  <wp:anchor distT="0" distB="0" distL="114300" distR="114300" simplePos="0" relativeHeight="251658240" behindDoc="1" locked="0" layoutInCell="0" allowOverlap="1">
+                  <wp:anchor distT="0" distB="0" distL="114300" distR="114300" simplePos="0" relativeHeight="251657216" behindDoc="1" locked="0" layoutInCell="0" allowOverlap="1">
                     <wp:simplePos x="0" y="0"/>
                     <wp:positionH relativeFrom="margin">
                       <wp:posOffset>399415</wp:posOffset>
@@ -8145,7 +8132,7 @@
                     <v:stroke joinstyle="miter"/>
                     <v:path gradientshapeok="t" o:connecttype="rect"/>
                   </v:shapetype>
-                  <v:shape id="WordArt 2" o:spid="_x0000_s1026" type="#_x0000_t202" style="position:absolute;left:0;text-align:left;margin-left:31.45pt;margin-top:249.6pt;width:412.4pt;height:247.45pt;rotation:-45;z-index:-251658240;visibility:visible;mso-wrap-style:square;mso-width-percent:0;mso-height-percent:0;mso-wrap-distance-left:9pt;mso-wrap-distance-top:0;mso-wrap-distance-right:9pt;mso-wrap-distance-bottom:0;mso-position-horizontal:absolute;mso-position-horizontal-relative:margin;mso-position-vertical:absolute;mso-position-vertical-relative:margin;mso-width-percent:0;mso-height-percent:0;mso-width-relative:page;mso-height-relative:page;v-text-anchor:top" o:gfxdata="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" o:allowincell="f" filled="f" stroked="f">
+                  <v:shape id="WordArt 2" o:spid="_x0000_s1026" type="#_x0000_t202" style="position:absolute;left:0;text-align:left;margin-left:31.45pt;margin-top:249.6pt;width:412.4pt;height:247.45pt;rotation:-45;z-index:-251659264;visibility:visible;mso-wrap-style:square;mso-width-percent:0;mso-height-percent:0;mso-wrap-distance-left:9pt;mso-wrap-distance-top:0;mso-wrap-distance-right:9pt;mso-wrap-distance-bottom:0;mso-position-horizontal:absolute;mso-position-horizontal-relative:margin;mso-position-vertical:absolute;mso-position-vertical-relative:margin;mso-width-percent:0;mso-height-percent:0;mso-width-relative:page;mso-height-relative:page;v-text-anchor:top" o:gfxdata="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" o:allowincell="f" filled="f" stroked="f">
                     <v:stroke joinstyle="round"/>
                     <o:lock v:ext="edit" shapetype="t"/>
                     <v:textbox style="mso-fit-shape-to-text:t">
@@ -10509,7 +10496,7 @@
     <w:lsdException w:name="Table Web 2" w:semiHidden="1" w:uiPriority="0" w:unhideWhenUsed="1"/>
     <w:lsdException w:name="Table Web 3" w:semiHidden="1" w:uiPriority="0" w:unhideWhenUsed="1"/>
     <w:lsdException w:name="Balloon Text" w:semiHidden="1" w:unhideWhenUsed="1"/>
-    <w:lsdException w:name="Table Grid" w:semiHidden="1" w:uiPriority="0" w:unhideWhenUsed="1"/>
+    <w:lsdException w:name="Table Grid" w:uiPriority="0"/>
     <w:lsdException w:name="Table Theme" w:semiHidden="1" w:uiPriority="0" w:unhideWhenUsed="1"/>
     <w:lsdException w:name="Placeholder Text" w:semiHidden="1"/>
     <w:lsdException w:name="No Spacing" w:qFormat="1"/>

</xml_diff>